<commit_message>
P2 finished + guia-basicos P3
</commit_message>
<xml_diff>
--- a/P2/informe 2.docx
+++ b/P2/informe 2.docx
@@ -45,7 +45,7 @@
         <mc:AlternateContent>
           <mc:Choice Requires="wpg">
             <w:drawing>
-              <wp:anchor distT="0" distB="0" distL="114300" distR="114300" simplePos="0" relativeHeight="251662336" behindDoc="0" locked="0" layoutInCell="1" allowOverlap="1" wp14:anchorId="47A138F1" wp14:editId="67A98851">
+              <wp:anchor distT="0" distB="0" distL="114300" distR="114300" simplePos="0" relativeHeight="251662336" behindDoc="0" locked="0" layoutInCell="1" allowOverlap="1" wp14:anchorId="47A138F1" wp14:editId="0CF94C01">
                 <wp:simplePos x="0" y="0"/>
                 <wp:positionH relativeFrom="column">
                   <wp:posOffset>2742834</wp:posOffset>
@@ -229,7 +229,36 @@
                                   <w:szCs w:val="14"/>
                                   <w:lang w:val="es-ES"/>
                                 </w:rPr>
-                                <w:t xml:space="preserve"> en frecuencia y máscara de tamaño 5x5.</w:t>
+                                <w:t xml:space="preserve"> en frecuencia</w:t>
+                              </w:r>
+                              <w:bookmarkStart w:id="1" w:name="_GoBack"/>
+                              <w:bookmarkEnd w:id="1"/>
+                              <w:r>
+                                <w:rPr>
+                                  <w:rFonts w:ascii="Arial" w:hAnsi="Arial" w:cs="Arial"/>
+                                  <w:sz w:val="14"/>
+                                  <w:szCs w:val="14"/>
+                                  <w:lang w:val="es-ES"/>
+                                </w:rPr>
+                                <w:t xml:space="preserve"> y máscara de tamaño 5x5</w:t>
+                              </w:r>
+                              <w:r>
+                                <w:rPr>
+                                  <w:rFonts w:ascii="Arial" w:hAnsi="Arial" w:cs="Arial"/>
+                                  <w:sz w:val="14"/>
+                                  <w:szCs w:val="14"/>
+                                  <w:lang w:val="es-ES"/>
+                                </w:rPr>
+                                <w:t xml:space="preserve"> no normalizada</w:t>
+                              </w:r>
+                              <w:r>
+                                <w:rPr>
+                                  <w:rFonts w:ascii="Arial" w:hAnsi="Arial" w:cs="Arial"/>
+                                  <w:sz w:val="14"/>
+                                  <w:szCs w:val="14"/>
+                                  <w:lang w:val="es-ES"/>
+                                </w:rPr>
+                                <w:t>.</w:t>
                               </w:r>
                             </w:p>
                           </w:txbxContent>
@@ -296,7 +325,7 @@
                             <w:lang w:val="es-ES"/>
                           </w:rPr>
                         </w:pPr>
-                        <w:bookmarkStart w:id="1" w:name="_Ref494644632"/>
+                        <w:bookmarkStart w:id="2" w:name="_Ref494644632"/>
                         <w:r>
                           <w:rPr>
                             <w:rFonts w:ascii="Arial" w:hAnsi="Arial" w:cs="Arial"/>
@@ -349,7 +378,7 @@
                           </w:rPr>
                           <w:fldChar w:fldCharType="end"/>
                         </w:r>
-                        <w:bookmarkEnd w:id="1"/>
+                        <w:bookmarkEnd w:id="2"/>
                         <w:r>
                           <w:rPr>
                             <w:rFonts w:ascii="Arial" w:hAnsi="Arial" w:cs="Arial"/>
@@ -386,7 +415,36 @@
                             <w:szCs w:val="14"/>
                             <w:lang w:val="es-ES"/>
                           </w:rPr>
-                          <w:t xml:space="preserve"> en frecuencia y máscara de tamaño 5x5.</w:t>
+                          <w:t xml:space="preserve"> en frecuencia</w:t>
+                        </w:r>
+                        <w:bookmarkStart w:id="3" w:name="_GoBack"/>
+                        <w:bookmarkEnd w:id="3"/>
+                        <w:r>
+                          <w:rPr>
+                            <w:rFonts w:ascii="Arial" w:hAnsi="Arial" w:cs="Arial"/>
+                            <w:sz w:val="14"/>
+                            <w:szCs w:val="14"/>
+                            <w:lang w:val="es-ES"/>
+                          </w:rPr>
+                          <w:t xml:space="preserve"> y máscara de tamaño 5x5</w:t>
+                        </w:r>
+                        <w:r>
+                          <w:rPr>
+                            <w:rFonts w:ascii="Arial" w:hAnsi="Arial" w:cs="Arial"/>
+                            <w:sz w:val="14"/>
+                            <w:szCs w:val="14"/>
+                            <w:lang w:val="es-ES"/>
+                          </w:rPr>
+                          <w:t xml:space="preserve"> no normalizada</w:t>
+                        </w:r>
+                        <w:r>
+                          <w:rPr>
+                            <w:rFonts w:ascii="Arial" w:hAnsi="Arial" w:cs="Arial"/>
+                            <w:sz w:val="14"/>
+                            <w:szCs w:val="14"/>
+                            <w:lang w:val="es-ES"/>
+                          </w:rPr>
+                          <w:t>.</w:t>
                         </w:r>
                       </w:p>
                     </w:txbxContent>
@@ -1592,7 +1650,6 @@
         </w:rPr>
         <w:t>, se podría llegar a una máscara 3x3 del ope</w:t>
       </w:r>
-      <w:proofErr w:type="spellStart"/>
       <w:r>
         <w:rPr>
           <w:rFonts w:ascii="Arial" w:eastAsiaTheme="minorEastAsia" w:hAnsi="Arial" w:cs="Arial"/>
@@ -1600,17 +1657,7 @@
           <w:szCs w:val="17"/>
           <w:lang w:val="es-ES_tradnl"/>
         </w:rPr>
-        <w:t>rador</w:t>
-      </w:r>
-      <w:proofErr w:type="spellEnd"/>
-      <w:r>
-        <w:rPr>
-          <w:rFonts w:ascii="Arial" w:eastAsiaTheme="minorEastAsia" w:hAnsi="Arial" w:cs="Arial"/>
-          <w:sz w:val="17"/>
-          <w:szCs w:val="17"/>
-          <w:lang w:val="es-ES_tradnl"/>
-        </w:rPr>
-        <w:t xml:space="preserve"> </w:t>
+        <w:t xml:space="preserve">rador </w:t>
       </w:r>
       <w:proofErr w:type="spellStart"/>
       <w:r>
@@ -2419,8 +2466,6 @@
         </w:rPr>
         <w:t xml:space="preserve"> (FPB circular)</w:t>
       </w:r>
-      <w:bookmarkStart w:id="1" w:name="_GoBack"/>
-      <w:bookmarkEnd w:id="1"/>
       <w:r>
         <w:rPr>
           <w:rFonts w:ascii="Arial" w:eastAsiaTheme="minorEastAsia" w:hAnsi="Arial" w:cs="Arial"/>
@@ -2617,7 +2662,7 @@
           <w:lang w:val="es-ES" w:eastAsia="ja-JP"/>
         </w:rPr>
       </w:pPr>
-      <w:bookmarkStart w:id="2" w:name="_Ref494644675"/>
+      <w:bookmarkStart w:id="4" w:name="_Ref494644675"/>
       <w:r>
         <w:rPr>
           <w:lang w:val="es-ES"/>
@@ -2655,7 +2700,7 @@
         </w:rPr>
         <w:fldChar w:fldCharType="end"/>
       </w:r>
-      <w:bookmarkEnd w:id="2"/>
+      <w:bookmarkEnd w:id="4"/>
       <w:r>
         <w:rPr>
           <w:lang w:val="es-ES"/>
@@ -3979,7 +4024,7 @@
 </file>
 
 <file path=customXml/itemProps1.xml><?xml version="1.0" encoding="utf-8"?>
-<ds:datastoreItem xmlns:ds="http://schemas.openxmlformats.org/officeDocument/2006/customXml" ds:itemID="{ACCF1DDA-0634-F04E-9792-340646E829A7}">
+<ds:datastoreItem xmlns:ds="http://schemas.openxmlformats.org/officeDocument/2006/customXml" ds:itemID="{13282810-EFE5-2F48-8146-A26C23EA8108}">
   <ds:schemaRefs>
     <ds:schemaRef ds:uri="http://schemas.openxmlformats.org/officeDocument/2006/bibliography"/>
   </ds:schemaRefs>

</xml_diff>